<commit_message>
TODO chap 2 left
</commit_message>
<xml_diff>
--- a/Doc/LaTex/Thesis_Final/draft/chapter5.docx
+++ b/Doc/LaTex/Thesis_Final/draft/chapter5.docx
@@ -4,7 +4,15 @@
   <w:body>
     <w:p>
       <w:r>
-        <w:t>\section{Completed Demonstration Hardware Model}</w:t>
+        <w:t>\</w:t>
+      </w:r>
+      <w:proofErr w:type="gramStart"/>
+      <w:r>
+        <w:t>section{</w:t>
+      </w:r>
+      <w:proofErr w:type="gramEnd"/>
+      <w:r>
+        <w:t>Completed Demonstration Hardware Model}</w:t>
       </w:r>
     </w:p>
     <w:p>
@@ -14,7 +22,20 @@
     </w:p>
     <w:p>
       <w:r>
-        <w:t>\begin{figure}[!htb]</w:t>
+        <w:t>\begin{figure}</w:t>
+      </w:r>
+      <w:proofErr w:type="gramStart"/>
+      <w:r>
+        <w:t>[!</w:t>
+      </w:r>
+      <w:proofErr w:type="spellStart"/>
+      <w:r>
+        <w:t>htb</w:t>
+      </w:r>
+      <w:proofErr w:type="spellEnd"/>
+      <w:proofErr w:type="gramEnd"/>
+      <w:r>
+        <w:t>]</w:t>
       </w:r>
     </w:p>
     <w:p>
@@ -24,17 +45,51 @@
     </w:p>
     <w:p>
       <w:r>
-        <w:t xml:space="preserve">    \includegraphics[scale=0.12]{images/overall.jpg}</w:t>
-      </w:r>
-    </w:p>
-    <w:p>
-      <w:r>
-        <w:t xml:space="preserve">    \caption{Completed Demonstration Model}</w:t>
-      </w:r>
-    </w:p>
-    <w:p>
-      <w:r>
-        <w:t xml:space="preserve">    \label{fig:completeDemo}</w:t>
+        <w:t xml:space="preserve">    \</w:t>
+      </w:r>
+      <w:proofErr w:type="spellStart"/>
+      <w:r>
+        <w:t>includegraphics</w:t>
+      </w:r>
+      <w:proofErr w:type="spellEnd"/>
+      <w:r>
+        <w:t>[scale=0.</w:t>
+      </w:r>
+      <w:proofErr w:type="gramStart"/>
+      <w:r>
+        <w:t>12]{</w:t>
+      </w:r>
+      <w:proofErr w:type="gramEnd"/>
+      <w:r>
+        <w:t>images/overall.jpg}</w:t>
+      </w:r>
+    </w:p>
+    <w:p>
+      <w:r>
+        <w:t xml:space="preserve">    \</w:t>
+      </w:r>
+      <w:proofErr w:type="gramStart"/>
+      <w:r>
+        <w:t>caption{</w:t>
+      </w:r>
+      <w:proofErr w:type="gramEnd"/>
+      <w:r>
+        <w:t>Completed Demonstration Model}</w:t>
+      </w:r>
+    </w:p>
+    <w:p>
+      <w:r>
+        <w:t xml:space="preserve">    \label{</w:t>
+      </w:r>
+      <w:proofErr w:type="spellStart"/>
+      <w:proofErr w:type="gramStart"/>
+      <w:r>
+        <w:t>fig:completeDemo</w:t>
+      </w:r>
+      <w:proofErr w:type="spellEnd"/>
+      <w:proofErr w:type="gramEnd"/>
+      <w:r>
+        <w:t>}</w:t>
       </w:r>
     </w:p>
     <w:p>
@@ -50,7 +105,15 @@
     <w:p/>
     <w:p>
       <w:r>
-        <w:t>\section{Power for Master and the Slaves}</w:t>
+        <w:t>\</w:t>
+      </w:r>
+      <w:proofErr w:type="gramStart"/>
+      <w:r>
+        <w:t>section{</w:t>
+      </w:r>
+      <w:proofErr w:type="gramEnd"/>
+      <w:r>
+        <w:t>Power for Master and the Slaves}</w:t>
       </w:r>
     </w:p>
     <w:p>
@@ -60,7 +123,20 @@
     </w:p>
     <w:p>
       <w:r>
-        <w:t>\begin{figure}[!htbp]</w:t>
+        <w:t>\begin{figure}</w:t>
+      </w:r>
+      <w:proofErr w:type="gramStart"/>
+      <w:r>
+        <w:t>[!</w:t>
+      </w:r>
+      <w:proofErr w:type="spellStart"/>
+      <w:r>
+        <w:t>htbp</w:t>
+      </w:r>
+      <w:proofErr w:type="spellEnd"/>
+      <w:proofErr w:type="gramEnd"/>
+      <w:r>
+        <w:t>]</w:t>
       </w:r>
     </w:p>
     <w:p>
@@ -70,23 +146,73 @@
     </w:p>
     <w:p>
       <w:r>
-        <w:t xml:space="preserve">    \includegraphics[scale=0.65]{images/powerLayout.png}\\</w:t>
+        <w:t xml:space="preserve">    \</w:t>
+      </w:r>
+      <w:proofErr w:type="spellStart"/>
+      <w:r>
+        <w:t>includegraphics</w:t>
+      </w:r>
+      <w:proofErr w:type="spellEnd"/>
+      <w:r>
+        <w:t>[scale=0.</w:t>
+      </w:r>
+      <w:proofErr w:type="gramStart"/>
+      <w:r>
+        <w:t>65]{</w:t>
+      </w:r>
+      <w:proofErr w:type="gramEnd"/>
+      <w:r>
+        <w:t>images/powerLayout.png}\\</w:t>
       </w:r>
     </w:p>
     <w:p/>
     <w:p>
       <w:r>
-        <w:t xml:space="preserve">    \includegraphics[scale=0.13]{images/power.jpg}</w:t>
-      </w:r>
-    </w:p>
-    <w:p>
-      <w:r>
-        <w:t xml:space="preserve">    \caption{Power for Master circuit}</w:t>
-      </w:r>
-    </w:p>
-    <w:p>
-      <w:r>
-        <w:t xml:space="preserve">    \label{fig:powerCircuit}</w:t>
+        <w:t xml:space="preserve">    \</w:t>
+      </w:r>
+      <w:proofErr w:type="spellStart"/>
+      <w:r>
+        <w:t>includegraphics</w:t>
+      </w:r>
+      <w:proofErr w:type="spellEnd"/>
+      <w:r>
+        <w:t>[scale=0.</w:t>
+      </w:r>
+      <w:proofErr w:type="gramStart"/>
+      <w:r>
+        <w:t>13]{</w:t>
+      </w:r>
+      <w:proofErr w:type="gramEnd"/>
+      <w:r>
+        <w:t>images/power.jpg}</w:t>
+      </w:r>
+    </w:p>
+    <w:p>
+      <w:r>
+        <w:t xml:space="preserve">    \</w:t>
+      </w:r>
+      <w:proofErr w:type="gramStart"/>
+      <w:r>
+        <w:t>caption{</w:t>
+      </w:r>
+      <w:proofErr w:type="gramEnd"/>
+      <w:r>
+        <w:t>Power for Master circuit}</w:t>
+      </w:r>
+    </w:p>
+    <w:p>
+      <w:r>
+        <w:t xml:space="preserve">    \label{</w:t>
+      </w:r>
+      <w:proofErr w:type="spellStart"/>
+      <w:proofErr w:type="gramStart"/>
+      <w:r>
+        <w:t>fig:powerCircuit</w:t>
+      </w:r>
+      <w:proofErr w:type="spellEnd"/>
+      <w:proofErr w:type="gramEnd"/>
+      <w:r>
+        <w:t>}</w:t>
       </w:r>
     </w:p>
     <w:p>
@@ -101,7 +227,20 @@
     </w:p>
     <w:p>
       <w:r>
-        <w:t>\begin{figure}[!htp]</w:t>
+        <w:t>\begin{figure}</w:t>
+      </w:r>
+      <w:proofErr w:type="gramStart"/>
+      <w:r>
+        <w:t>[!</w:t>
+      </w:r>
+      <w:proofErr w:type="spellStart"/>
+      <w:r>
+        <w:t>htp</w:t>
+      </w:r>
+      <w:proofErr w:type="spellEnd"/>
+      <w:proofErr w:type="gramEnd"/>
+      <w:r>
+        <w:t>]</w:t>
       </w:r>
     </w:p>
     <w:p>
@@ -112,23 +251,73 @@
     <w:p>
       <w:r>
         <w:lastRenderedPageBreak/>
-        <w:t xml:space="preserve">    \includegraphics[scale=0.5]{images/masterLayout.png}\\</w:t>
+        <w:t xml:space="preserve">    \</w:t>
+      </w:r>
+      <w:proofErr w:type="spellStart"/>
+      <w:r>
+        <w:t>includegraphics</w:t>
+      </w:r>
+      <w:proofErr w:type="spellEnd"/>
+      <w:r>
+        <w:t>[scale=0.</w:t>
+      </w:r>
+      <w:proofErr w:type="gramStart"/>
+      <w:r>
+        <w:t>5]{</w:t>
+      </w:r>
+      <w:proofErr w:type="gramEnd"/>
+      <w:r>
+        <w:t>images/masterLayout.png}\\</w:t>
       </w:r>
     </w:p>
     <w:p/>
     <w:p>
       <w:r>
-        <w:t xml:space="preserve">    \includegraphics[scale=0.13]{images/m.jpg}</w:t>
-      </w:r>
-    </w:p>
-    <w:p>
-      <w:r>
-        <w:t xml:space="preserve">    \caption{Master circuit}</w:t>
-      </w:r>
-    </w:p>
-    <w:p>
-      <w:r>
-        <w:t xml:space="preserve">    \label{fig:masterCircuit}</w:t>
+        <w:t xml:space="preserve">    \</w:t>
+      </w:r>
+      <w:proofErr w:type="spellStart"/>
+      <w:r>
+        <w:t>includegraphics</w:t>
+      </w:r>
+      <w:proofErr w:type="spellEnd"/>
+      <w:r>
+        <w:t>[scale=0.</w:t>
+      </w:r>
+      <w:proofErr w:type="gramStart"/>
+      <w:r>
+        <w:t>13]{</w:t>
+      </w:r>
+      <w:proofErr w:type="gramEnd"/>
+      <w:r>
+        <w:t>images/m.jpg}</w:t>
+      </w:r>
+    </w:p>
+    <w:p>
+      <w:r>
+        <w:t xml:space="preserve">    \</w:t>
+      </w:r>
+      <w:proofErr w:type="gramStart"/>
+      <w:r>
+        <w:t>caption{</w:t>
+      </w:r>
+      <w:proofErr w:type="gramEnd"/>
+      <w:r>
+        <w:t>Master circuit}</w:t>
+      </w:r>
+    </w:p>
+    <w:p>
+      <w:r>
+        <w:t xml:space="preserve">    \label{</w:t>
+      </w:r>
+      <w:proofErr w:type="spellStart"/>
+      <w:proofErr w:type="gramStart"/>
+      <w:r>
+        <w:t>fig:masterCircuit</w:t>
+      </w:r>
+      <w:proofErr w:type="spellEnd"/>
+      <w:proofErr w:type="gramEnd"/>
+      <w:r>
+        <w:t>}</w:t>
       </w:r>
     </w:p>
     <w:p>
@@ -143,7 +332,20 @@
     </w:p>
     <w:p>
       <w:r>
-        <w:t>\begin{figure}[!htbp]</w:t>
+        <w:t>\begin{figure}</w:t>
+      </w:r>
+      <w:proofErr w:type="gramStart"/>
+      <w:r>
+        <w:t>[!</w:t>
+      </w:r>
+      <w:proofErr w:type="spellStart"/>
+      <w:r>
+        <w:t>htbp</w:t>
+      </w:r>
+      <w:proofErr w:type="spellEnd"/>
+      <w:proofErr w:type="gramEnd"/>
+      <w:r>
+        <w:t>]</w:t>
       </w:r>
     </w:p>
     <w:p>
@@ -153,23 +355,71 @@
     </w:p>
     <w:p>
       <w:r>
-        <w:t xml:space="preserve">    \includegraphics[scale=0.75]{images/s3bLayout.png}\\</w:t>
+        <w:t xml:space="preserve">    \</w:t>
+      </w:r>
+      <w:proofErr w:type="spellStart"/>
+      <w:r>
+        <w:t>includegraphics</w:t>
+      </w:r>
+      <w:proofErr w:type="spellEnd"/>
+      <w:r>
+        <w:t>[scale=0.</w:t>
+      </w:r>
+      <w:proofErr w:type="gramStart"/>
+      <w:r>
+        <w:t>75]{</w:t>
+      </w:r>
+      <w:proofErr w:type="gramEnd"/>
+      <w:r>
+        <w:t>images/s3bLayout.png}\\</w:t>
       </w:r>
     </w:p>
     <w:p/>
     <w:p>
       <w:r>
-        <w:t xml:space="preserve">    \includegraphics[scale=0.13]{images/s3b.jpg}</w:t>
-      </w:r>
-    </w:p>
-    <w:p>
-      <w:r>
-        <w:t xml:space="preserve">    \caption{Slave 3 Buttons circuit}</w:t>
-      </w:r>
-    </w:p>
-    <w:p>
-      <w:r>
-        <w:t xml:space="preserve">    \label{fig:slave3ButtonsCircuit}</w:t>
+        <w:t xml:space="preserve">    \</w:t>
+      </w:r>
+      <w:proofErr w:type="spellStart"/>
+      <w:r>
+        <w:t>includegraphics</w:t>
+      </w:r>
+      <w:proofErr w:type="spellEnd"/>
+      <w:r>
+        <w:t>[scale=0.</w:t>
+      </w:r>
+      <w:proofErr w:type="gramStart"/>
+      <w:r>
+        <w:t>13]{</w:t>
+      </w:r>
+      <w:proofErr w:type="gramEnd"/>
+      <w:r>
+        <w:t>images/s3b.jpg}</w:t>
+      </w:r>
+    </w:p>
+    <w:p>
+      <w:r>
+        <w:t xml:space="preserve">    \</w:t>
+      </w:r>
+      <w:proofErr w:type="gramStart"/>
+      <w:r>
+        <w:t>caption{</w:t>
+      </w:r>
+      <w:proofErr w:type="gramEnd"/>
+      <w:r>
+        <w:t>Slave 3 Buttons circuit}</w:t>
+      </w:r>
+    </w:p>
+    <w:p>
+      <w:r>
+        <w:t xml:space="preserve">    \label{</w:t>
+      </w:r>
+      <w:proofErr w:type="gramStart"/>
+      <w:r>
+        <w:t>fig:slave</w:t>
+      </w:r>
+      <w:proofErr w:type="gramEnd"/>
+      <w:r>
+        <w:t>3ButtonsCircuit}</w:t>
       </w:r>
     </w:p>
     <w:p>
@@ -184,7 +434,20 @@
     </w:p>
     <w:p>
       <w:r>
-        <w:t>\begin{figure}[!htbp]</w:t>
+        <w:t>\begin{figure}</w:t>
+      </w:r>
+      <w:proofErr w:type="gramStart"/>
+      <w:r>
+        <w:t>[!</w:t>
+      </w:r>
+      <w:proofErr w:type="spellStart"/>
+      <w:r>
+        <w:t>htbp</w:t>
+      </w:r>
+      <w:proofErr w:type="spellEnd"/>
+      <w:proofErr w:type="gramEnd"/>
+      <w:r>
+        <w:t>]</w:t>
       </w:r>
     </w:p>
     <w:p>
@@ -194,23 +457,71 @@
     </w:p>
     <w:p>
       <w:r>
-        <w:t xml:space="preserve">    \includegraphics[scale=0.6]{images/s2bLayout.png}\\</w:t>
+        <w:t xml:space="preserve">    \</w:t>
+      </w:r>
+      <w:proofErr w:type="spellStart"/>
+      <w:r>
+        <w:t>includegraphics</w:t>
+      </w:r>
+      <w:proofErr w:type="spellEnd"/>
+      <w:r>
+        <w:t>[scale=0.</w:t>
+      </w:r>
+      <w:proofErr w:type="gramStart"/>
+      <w:r>
+        <w:t>6]{</w:t>
+      </w:r>
+      <w:proofErr w:type="gramEnd"/>
+      <w:r>
+        <w:t>images/s2bLayout.png}\\</w:t>
       </w:r>
     </w:p>
     <w:p/>
     <w:p>
       <w:r>
-        <w:t xml:space="preserve">    \includegraphics[scale=0.15]{images/s2b.jpg}</w:t>
-      </w:r>
-    </w:p>
-    <w:p>
-      <w:r>
-        <w:t xml:space="preserve">    \caption{Slave 2 Buttons circuit}</w:t>
-      </w:r>
-    </w:p>
-    <w:p>
-      <w:r>
-        <w:t xml:space="preserve">    \label{fig:slave2ButtonsCircuit}</w:t>
+        <w:t xml:space="preserve">    \</w:t>
+      </w:r>
+      <w:proofErr w:type="spellStart"/>
+      <w:r>
+        <w:t>includegraphics</w:t>
+      </w:r>
+      <w:proofErr w:type="spellEnd"/>
+      <w:r>
+        <w:t>[scale=0.</w:t>
+      </w:r>
+      <w:proofErr w:type="gramStart"/>
+      <w:r>
+        <w:t>15]{</w:t>
+      </w:r>
+      <w:proofErr w:type="gramEnd"/>
+      <w:r>
+        <w:t>images/s2b.jpg}</w:t>
+      </w:r>
+    </w:p>
+    <w:p>
+      <w:r>
+        <w:t xml:space="preserve">    \</w:t>
+      </w:r>
+      <w:proofErr w:type="gramStart"/>
+      <w:r>
+        <w:t>caption{</w:t>
+      </w:r>
+      <w:proofErr w:type="gramEnd"/>
+      <w:r>
+        <w:t>Slave 2 Buttons circuit}</w:t>
+      </w:r>
+    </w:p>
+    <w:p>
+      <w:r>
+        <w:t xml:space="preserve">    \label{</w:t>
+      </w:r>
+      <w:proofErr w:type="gramStart"/>
+      <w:r>
+        <w:t>fig:slave</w:t>
+      </w:r>
+      <w:proofErr w:type="gramEnd"/>
+      <w:r>
+        <w:t>2ButtonsCircuit}</w:t>
       </w:r>
     </w:p>
     <w:p>
@@ -225,7 +536,20 @@
     </w:p>
     <w:p>
       <w:r>
-        <w:t>\begin{figure}[!htbp]</w:t>
+        <w:t>\begin{figure}</w:t>
+      </w:r>
+      <w:proofErr w:type="gramStart"/>
+      <w:r>
+        <w:t>[!</w:t>
+      </w:r>
+      <w:proofErr w:type="spellStart"/>
+      <w:r>
+        <w:t>htbp</w:t>
+      </w:r>
+      <w:proofErr w:type="spellEnd"/>
+      <w:proofErr w:type="gramEnd"/>
+      <w:r>
+        <w:t>]</w:t>
       </w:r>
     </w:p>
     <w:p>
@@ -236,23 +560,71 @@
     </w:p>
     <w:p>
       <w:r>
-        <w:t xml:space="preserve">    \includegraphics[scale=0.6]{images/s2bLayout.png}\\</w:t>
+        <w:t xml:space="preserve">    \</w:t>
+      </w:r>
+      <w:proofErr w:type="spellStart"/>
+      <w:r>
+        <w:t>includegraphics</w:t>
+      </w:r>
+      <w:proofErr w:type="spellEnd"/>
+      <w:r>
+        <w:t>[scale=0.</w:t>
+      </w:r>
+      <w:proofErr w:type="gramStart"/>
+      <w:r>
+        <w:t>6]{</w:t>
+      </w:r>
+      <w:proofErr w:type="gramEnd"/>
+      <w:r>
+        <w:t>images/s2bLayout.png}\\</w:t>
       </w:r>
     </w:p>
     <w:p/>
     <w:p>
       <w:r>
-        <w:t xml:space="preserve">    \includegraphics[scale=0.13]{images/s1b.jpg}</w:t>
-      </w:r>
-    </w:p>
-    <w:p>
-      <w:r>
-        <w:t xml:space="preserve">    \caption{Slave 1 Button circuit}</w:t>
-      </w:r>
-    </w:p>
-    <w:p>
-      <w:r>
-        <w:t xml:space="preserve">    \label{fig:slave1ButtonCircuit}</w:t>
+        <w:t xml:space="preserve">    \</w:t>
+      </w:r>
+      <w:proofErr w:type="spellStart"/>
+      <w:r>
+        <w:t>includegraphics</w:t>
+      </w:r>
+      <w:proofErr w:type="spellEnd"/>
+      <w:r>
+        <w:t>[scale=0.</w:t>
+      </w:r>
+      <w:proofErr w:type="gramStart"/>
+      <w:r>
+        <w:t>13]{</w:t>
+      </w:r>
+      <w:proofErr w:type="gramEnd"/>
+      <w:r>
+        <w:t>images/s1b.jpg}</w:t>
+      </w:r>
+    </w:p>
+    <w:p>
+      <w:r>
+        <w:t xml:space="preserve">    \</w:t>
+      </w:r>
+      <w:proofErr w:type="gramStart"/>
+      <w:r>
+        <w:t>caption{</w:t>
+      </w:r>
+      <w:proofErr w:type="gramEnd"/>
+      <w:r>
+        <w:t>Slave 1 Button circuit}</w:t>
+      </w:r>
+    </w:p>
+    <w:p>
+      <w:r>
+        <w:t xml:space="preserve">    \label{</w:t>
+      </w:r>
+      <w:proofErr w:type="gramStart"/>
+      <w:r>
+        <w:t>fig:slave</w:t>
+      </w:r>
+      <w:proofErr w:type="gramEnd"/>
+      <w:r>
+        <w:t>1ButtonCircuit}</w:t>
       </w:r>
     </w:p>
     <w:p>
@@ -267,7 +639,20 @@
     </w:p>
     <w:p>
       <w:r>
-        <w:t>\begin{figure}[!htbp]</w:t>
+        <w:t>\begin{figure}</w:t>
+      </w:r>
+      <w:proofErr w:type="gramStart"/>
+      <w:r>
+        <w:t>[!</w:t>
+      </w:r>
+      <w:proofErr w:type="spellStart"/>
+      <w:r>
+        <w:t>htbp</w:t>
+      </w:r>
+      <w:proofErr w:type="spellEnd"/>
+      <w:proofErr w:type="gramEnd"/>
+      <w:r>
+        <w:t>]</w:t>
       </w:r>
     </w:p>
     <w:p>
@@ -277,23 +662,71 @@
     </w:p>
     <w:p>
       <w:r>
-        <w:t xml:space="preserve">    \includegraphics[scale=0.6]{images/s3rLayout.png}\\</w:t>
+        <w:t xml:space="preserve">    \</w:t>
+      </w:r>
+      <w:proofErr w:type="spellStart"/>
+      <w:r>
+        <w:t>includegraphics</w:t>
+      </w:r>
+      <w:proofErr w:type="spellEnd"/>
+      <w:r>
+        <w:t>[scale=0.</w:t>
+      </w:r>
+      <w:proofErr w:type="gramStart"/>
+      <w:r>
+        <w:t>6]{</w:t>
+      </w:r>
+      <w:proofErr w:type="gramEnd"/>
+      <w:r>
+        <w:t>images/s3rLayout.png}\\</w:t>
       </w:r>
     </w:p>
     <w:p/>
     <w:p>
       <w:r>
-        <w:t xml:space="preserve">    \includegraphics[scale=0.13]{images/s3r.jpg}</w:t>
-      </w:r>
-    </w:p>
-    <w:p>
-      <w:r>
-        <w:t xml:space="preserve">    \caption{Slave 3 Relays circuit}</w:t>
-      </w:r>
-    </w:p>
-    <w:p>
-      <w:r>
-        <w:t xml:space="preserve">    \label{fig:slave3RelaysCircuit}</w:t>
+        <w:t xml:space="preserve">    \</w:t>
+      </w:r>
+      <w:proofErr w:type="spellStart"/>
+      <w:r>
+        <w:t>includegraphics</w:t>
+      </w:r>
+      <w:proofErr w:type="spellEnd"/>
+      <w:r>
+        <w:t>[scale=0.</w:t>
+      </w:r>
+      <w:proofErr w:type="gramStart"/>
+      <w:r>
+        <w:t>13]{</w:t>
+      </w:r>
+      <w:proofErr w:type="gramEnd"/>
+      <w:r>
+        <w:t>images/s3r.jpg}</w:t>
+      </w:r>
+    </w:p>
+    <w:p>
+      <w:r>
+        <w:t xml:space="preserve">    \</w:t>
+      </w:r>
+      <w:proofErr w:type="gramStart"/>
+      <w:r>
+        <w:t>caption{</w:t>
+      </w:r>
+      <w:proofErr w:type="gramEnd"/>
+      <w:r>
+        <w:t>Slave 3 Relays circuit}</w:t>
+      </w:r>
+    </w:p>
+    <w:p>
+      <w:r>
+        <w:t xml:space="preserve">    \label{</w:t>
+      </w:r>
+      <w:proofErr w:type="gramStart"/>
+      <w:r>
+        <w:t>fig:slave</w:t>
+      </w:r>
+      <w:proofErr w:type="gramEnd"/>
+      <w:r>
+        <w:t>3RelaysCircuit}</w:t>
       </w:r>
     </w:p>
     <w:p>
@@ -308,7 +741,20 @@
     </w:p>
     <w:p>
       <w:r>
-        <w:t>\begin{figure}[!htbp]</w:t>
+        <w:t>\begin{figure}</w:t>
+      </w:r>
+      <w:proofErr w:type="gramStart"/>
+      <w:r>
+        <w:t>[!</w:t>
+      </w:r>
+      <w:proofErr w:type="spellStart"/>
+      <w:r>
+        <w:t>htbp</w:t>
+      </w:r>
+      <w:proofErr w:type="spellEnd"/>
+      <w:proofErr w:type="gramEnd"/>
+      <w:r>
+        <w:t>]</w:t>
       </w:r>
     </w:p>
     <w:p>
@@ -318,23 +764,71 @@
     </w:p>
     <w:p>
       <w:r>
-        <w:t xml:space="preserve">    \includegraphics[scale=0.7]{images/s2rLayout.png}\\</w:t>
+        <w:t xml:space="preserve">    \</w:t>
+      </w:r>
+      <w:proofErr w:type="spellStart"/>
+      <w:r>
+        <w:t>includegraphics</w:t>
+      </w:r>
+      <w:proofErr w:type="spellEnd"/>
+      <w:r>
+        <w:t>[scale=0.</w:t>
+      </w:r>
+      <w:proofErr w:type="gramStart"/>
+      <w:r>
+        <w:t>7]{</w:t>
+      </w:r>
+      <w:proofErr w:type="gramEnd"/>
+      <w:r>
+        <w:t>images/s2rLayout.png}\\</w:t>
       </w:r>
     </w:p>
     <w:p/>
     <w:p>
       <w:r>
-        <w:t xml:space="preserve">    \includegraphics[scale=0.12]{images/s2r.jpg}</w:t>
-      </w:r>
-    </w:p>
-    <w:p>
-      <w:r>
-        <w:t xml:space="preserve">    \caption{Slave 2 Relays circuit}</w:t>
-      </w:r>
-    </w:p>
-    <w:p>
-      <w:r>
-        <w:t xml:space="preserve">    \label{fig:slave2RelaysCircuit}</w:t>
+        <w:t xml:space="preserve">    \</w:t>
+      </w:r>
+      <w:proofErr w:type="spellStart"/>
+      <w:r>
+        <w:t>includegraphics</w:t>
+      </w:r>
+      <w:proofErr w:type="spellEnd"/>
+      <w:r>
+        <w:t>[scale=0.</w:t>
+      </w:r>
+      <w:proofErr w:type="gramStart"/>
+      <w:r>
+        <w:t>12]{</w:t>
+      </w:r>
+      <w:proofErr w:type="gramEnd"/>
+      <w:r>
+        <w:t>images/s2r.jpg}</w:t>
+      </w:r>
+    </w:p>
+    <w:p>
+      <w:r>
+        <w:t xml:space="preserve">    \</w:t>
+      </w:r>
+      <w:proofErr w:type="gramStart"/>
+      <w:r>
+        <w:t>caption{</w:t>
+      </w:r>
+      <w:proofErr w:type="gramEnd"/>
+      <w:r>
+        <w:t>Slave 2 Relays circuit}</w:t>
+      </w:r>
+    </w:p>
+    <w:p>
+      <w:r>
+        <w:t xml:space="preserve">    \label{</w:t>
+      </w:r>
+      <w:proofErr w:type="gramStart"/>
+      <w:r>
+        <w:t>fig:slave</w:t>
+      </w:r>
+      <w:proofErr w:type="gramEnd"/>
+      <w:r>
+        <w:t>2RelaysCircuit}</w:t>
       </w:r>
     </w:p>
     <w:p>
@@ -350,7 +844,15 @@
     <w:p/>
     <w:p>
       <w:r>
-        <w:t xml:space="preserve">\section{UI of </w:t>
+        <w:t>\</w:t>
+      </w:r>
+      <w:proofErr w:type="gramStart"/>
+      <w:r>
+        <w:t>section{</w:t>
+      </w:r>
+      <w:proofErr w:type="gramEnd"/>
+      <w:r>
+        <w:t xml:space="preserve">UI of </w:t>
       </w:r>
       <w:r>
         <w:t xml:space="preserve"> the </w:t>
@@ -372,7 +874,20 @@
     </w:p>
     <w:p>
       <w:r>
-        <w:t>\begin{figure}[!ht]</w:t>
+        <w:t>\begin{figure}</w:t>
+      </w:r>
+      <w:proofErr w:type="gramStart"/>
+      <w:r>
+        <w:t>[!</w:t>
+      </w:r>
+      <w:proofErr w:type="spellStart"/>
+      <w:r>
+        <w:t>ht</w:t>
+      </w:r>
+      <w:proofErr w:type="spellEnd"/>
+      <w:proofErr w:type="gramEnd"/>
+      <w:r>
+        <w:t>]</w:t>
       </w:r>
     </w:p>
     <w:p>
@@ -382,17 +897,49 @@
     </w:p>
     <w:p>
       <w:r>
-        <w:t xml:space="preserve">    \includegraphics[scale=0.55]{images/login.png}</w:t>
-      </w:r>
-    </w:p>
-    <w:p>
-      <w:r>
-        <w:t xml:space="preserve">    \caption{Login page}</w:t>
-      </w:r>
-    </w:p>
-    <w:p>
-      <w:r>
-        <w:t xml:space="preserve">    \label{fig:login}</w:t>
+        <w:t xml:space="preserve">    \</w:t>
+      </w:r>
+      <w:proofErr w:type="spellStart"/>
+      <w:r>
+        <w:t>includegraphics</w:t>
+      </w:r>
+      <w:proofErr w:type="spellEnd"/>
+      <w:r>
+        <w:t>[scale=0.</w:t>
+      </w:r>
+      <w:proofErr w:type="gramStart"/>
+      <w:r>
+        <w:t>55]{</w:t>
+      </w:r>
+      <w:proofErr w:type="gramEnd"/>
+      <w:r>
+        <w:t>images/login.png}</w:t>
+      </w:r>
+    </w:p>
+    <w:p>
+      <w:r>
+        <w:t xml:space="preserve">    \</w:t>
+      </w:r>
+      <w:proofErr w:type="gramStart"/>
+      <w:r>
+        <w:t>caption{</w:t>
+      </w:r>
+      <w:proofErr w:type="gramEnd"/>
+      <w:r>
+        <w:t>Login page}</w:t>
+      </w:r>
+    </w:p>
+    <w:p>
+      <w:r>
+        <w:t xml:space="preserve">    \label{</w:t>
+      </w:r>
+      <w:proofErr w:type="spellStart"/>
+      <w:r>
+        <w:t>fig:login</w:t>
+      </w:r>
+      <w:proofErr w:type="spellEnd"/>
+      <w:r>
+        <w:t>}</w:t>
       </w:r>
     </w:p>
     <w:p>
@@ -407,7 +954,20 @@
     </w:p>
     <w:p>
       <w:r>
-        <w:t>% \begin{figure}[!ht]</w:t>
+        <w:t>% \begin{figure}</w:t>
+      </w:r>
+      <w:proofErr w:type="gramStart"/>
+      <w:r>
+        <w:t>[!</w:t>
+      </w:r>
+      <w:proofErr w:type="spellStart"/>
+      <w:r>
+        <w:t>ht</w:t>
+      </w:r>
+      <w:proofErr w:type="spellEnd"/>
+      <w:proofErr w:type="gramEnd"/>
+      <w:r>
+        <w:t>]</w:t>
       </w:r>
     </w:p>
     <w:p>
@@ -417,17 +977,51 @@
     </w:p>
     <w:p>
       <w:r>
-        <w:t>%     \includegraphics[scale=0.55]{images/dashboard.png}</w:t>
-      </w:r>
-    </w:p>
-    <w:p>
-      <w:r>
-        <w:t>%     \caption{Dashboard page}</w:t>
-      </w:r>
-    </w:p>
-    <w:p>
-      <w:r>
-        <w:t>%     \label{fig:dashboard}</w:t>
+        <w:t>%     \</w:t>
+      </w:r>
+      <w:proofErr w:type="spellStart"/>
+      <w:r>
+        <w:t>includegraphics</w:t>
+      </w:r>
+      <w:proofErr w:type="spellEnd"/>
+      <w:r>
+        <w:t>[scale=0.</w:t>
+      </w:r>
+      <w:proofErr w:type="gramStart"/>
+      <w:r>
+        <w:t>55]{</w:t>
+      </w:r>
+      <w:proofErr w:type="gramEnd"/>
+      <w:r>
+        <w:t>images/dashboard.png}</w:t>
+      </w:r>
+    </w:p>
+    <w:p>
+      <w:r>
+        <w:t>%     \</w:t>
+      </w:r>
+      <w:proofErr w:type="gramStart"/>
+      <w:r>
+        <w:t>caption{</w:t>
+      </w:r>
+      <w:proofErr w:type="gramEnd"/>
+      <w:r>
+        <w:t>Dashboard page}</w:t>
+      </w:r>
+    </w:p>
+    <w:p>
+      <w:r>
+        <w:t>%     \label{</w:t>
+      </w:r>
+      <w:proofErr w:type="spellStart"/>
+      <w:proofErr w:type="gramStart"/>
+      <w:r>
+        <w:t>fig:dashboard</w:t>
+      </w:r>
+      <w:proofErr w:type="spellEnd"/>
+      <w:proofErr w:type="gramEnd"/>
+      <w:r>
+        <w:t>}</w:t>
       </w:r>
     </w:p>
     <w:p>
@@ -442,7 +1036,15 @@
     </w:p>
     <w:p>
       <w:r>
-        <w:t>\begin{figure}[!h]</w:t>
+        <w:t>\begin{figure}</w:t>
+      </w:r>
+      <w:proofErr w:type="gramStart"/>
+      <w:r>
+        <w:t>[!h</w:t>
+      </w:r>
+      <w:proofErr w:type="gramEnd"/>
+      <w:r>
+        <w:t>]</w:t>
       </w:r>
     </w:p>
     <w:p>
@@ -452,17 +1054,51 @@
     </w:p>
     <w:p>
       <w:r>
-        <w:t xml:space="preserve">    \includegraphics[scale=0.4]{images/control.png}</w:t>
-      </w:r>
-    </w:p>
-    <w:p>
-      <w:r>
-        <w:t xml:space="preserve">    \caption{Control page}</w:t>
-      </w:r>
-    </w:p>
-    <w:p>
-      <w:r>
-        <w:t xml:space="preserve">    \label{fig:control}</w:t>
+        <w:t xml:space="preserve">    \</w:t>
+      </w:r>
+      <w:proofErr w:type="spellStart"/>
+      <w:r>
+        <w:t>includegraphics</w:t>
+      </w:r>
+      <w:proofErr w:type="spellEnd"/>
+      <w:r>
+        <w:t>[scale=0.</w:t>
+      </w:r>
+      <w:proofErr w:type="gramStart"/>
+      <w:r>
+        <w:t>4]{</w:t>
+      </w:r>
+      <w:proofErr w:type="gramEnd"/>
+      <w:r>
+        <w:t>images/control.png}</w:t>
+      </w:r>
+    </w:p>
+    <w:p>
+      <w:r>
+        <w:t xml:space="preserve">    \</w:t>
+      </w:r>
+      <w:proofErr w:type="gramStart"/>
+      <w:r>
+        <w:t>caption{</w:t>
+      </w:r>
+      <w:proofErr w:type="gramEnd"/>
+      <w:r>
+        <w:t>Control page}</w:t>
+      </w:r>
+    </w:p>
+    <w:p>
+      <w:r>
+        <w:t xml:space="preserve">    \label{</w:t>
+      </w:r>
+      <w:proofErr w:type="spellStart"/>
+      <w:proofErr w:type="gramStart"/>
+      <w:r>
+        <w:t>fig:control</w:t>
+      </w:r>
+      <w:proofErr w:type="spellEnd"/>
+      <w:proofErr w:type="gramEnd"/>
+      <w:r>
+        <w:t>}</w:t>
       </w:r>
     </w:p>
     <w:p>
@@ -478,7 +1114,20 @@
     <w:p>
       <w:r>
         <w:lastRenderedPageBreak/>
-        <w:t>\begin{figure}[!ht]</w:t>
+        <w:t>\begin{figure}</w:t>
+      </w:r>
+      <w:proofErr w:type="gramStart"/>
+      <w:r>
+        <w:t>[!</w:t>
+      </w:r>
+      <w:proofErr w:type="spellStart"/>
+      <w:r>
+        <w:t>ht</w:t>
+      </w:r>
+      <w:proofErr w:type="spellEnd"/>
+      <w:proofErr w:type="gramEnd"/>
+      <w:r>
+        <w:t>]</w:t>
       </w:r>
     </w:p>
     <w:p>
@@ -488,17 +1137,51 @@
     </w:p>
     <w:p>
       <w:r>
-        <w:t xml:space="preserve">    \includegraphics[scale=0.65]{images/scenario.png}</w:t>
-      </w:r>
-    </w:p>
-    <w:p>
-      <w:r>
-        <w:t xml:space="preserve">    \caption{Scenes page}</w:t>
-      </w:r>
-    </w:p>
-    <w:p>
-      <w:r>
-        <w:t xml:space="preserve">    \label{fig:scenario}</w:t>
+        <w:t xml:space="preserve">    \</w:t>
+      </w:r>
+      <w:proofErr w:type="spellStart"/>
+      <w:r>
+        <w:t>includegraphics</w:t>
+      </w:r>
+      <w:proofErr w:type="spellEnd"/>
+      <w:r>
+        <w:t>[scale=0.</w:t>
+      </w:r>
+      <w:proofErr w:type="gramStart"/>
+      <w:r>
+        <w:t>65]{</w:t>
+      </w:r>
+      <w:proofErr w:type="gramEnd"/>
+      <w:r>
+        <w:t>images/scenario.png}</w:t>
+      </w:r>
+    </w:p>
+    <w:p>
+      <w:r>
+        <w:t xml:space="preserve">    \</w:t>
+      </w:r>
+      <w:proofErr w:type="gramStart"/>
+      <w:r>
+        <w:t>caption{</w:t>
+      </w:r>
+      <w:proofErr w:type="gramEnd"/>
+      <w:r>
+        <w:t>Scenes page}</w:t>
+      </w:r>
+    </w:p>
+    <w:p>
+      <w:r>
+        <w:t xml:space="preserve">    \label{</w:t>
+      </w:r>
+      <w:proofErr w:type="spellStart"/>
+      <w:proofErr w:type="gramStart"/>
+      <w:r>
+        <w:t>fig:scenario</w:t>
+      </w:r>
+      <w:proofErr w:type="spellEnd"/>
+      <w:proofErr w:type="gramEnd"/>
+      <w:r>
+        <w:t>}</w:t>
       </w:r>
     </w:p>
     <w:p>
@@ -513,7 +1196,20 @@
     </w:p>
     <w:p>
       <w:r>
-        <w:t>\begin{figure}[!ht]</w:t>
+        <w:t>\begin{figure}</w:t>
+      </w:r>
+      <w:proofErr w:type="gramStart"/>
+      <w:r>
+        <w:t>[!</w:t>
+      </w:r>
+      <w:proofErr w:type="spellStart"/>
+      <w:r>
+        <w:t>ht</w:t>
+      </w:r>
+      <w:proofErr w:type="spellEnd"/>
+      <w:proofErr w:type="gramEnd"/>
+      <w:r>
+        <w:t>]</w:t>
       </w:r>
     </w:p>
     <w:p>
@@ -523,17 +1219,51 @@
     </w:p>
     <w:p>
       <w:r>
-        <w:t xml:space="preserve">    \includegraphics[scale=0.65]{images/indoor.png}</w:t>
-      </w:r>
-    </w:p>
-    <w:p>
-      <w:r>
-        <w:t xml:space="preserve">    \caption{Indoor Camera page}</w:t>
-      </w:r>
-    </w:p>
-    <w:p>
-      <w:r>
-        <w:t xml:space="preserve">    \label{fig:indoor}</w:t>
+        <w:t xml:space="preserve">    \</w:t>
+      </w:r>
+      <w:proofErr w:type="spellStart"/>
+      <w:r>
+        <w:t>includegraphics</w:t>
+      </w:r>
+      <w:proofErr w:type="spellEnd"/>
+      <w:r>
+        <w:t>[scale=0.</w:t>
+      </w:r>
+      <w:proofErr w:type="gramStart"/>
+      <w:r>
+        <w:t>65]{</w:t>
+      </w:r>
+      <w:proofErr w:type="gramEnd"/>
+      <w:r>
+        <w:t>images/indoor.png}</w:t>
+      </w:r>
+    </w:p>
+    <w:p>
+      <w:r>
+        <w:t xml:space="preserve">    \</w:t>
+      </w:r>
+      <w:proofErr w:type="gramStart"/>
+      <w:r>
+        <w:t>caption{</w:t>
+      </w:r>
+      <w:proofErr w:type="gramEnd"/>
+      <w:r>
+        <w:t>Indoor Camera page}</w:t>
+      </w:r>
+    </w:p>
+    <w:p>
+      <w:r>
+        <w:t xml:space="preserve">    \label{</w:t>
+      </w:r>
+      <w:proofErr w:type="spellStart"/>
+      <w:proofErr w:type="gramStart"/>
+      <w:r>
+        <w:t>fig:indoor</w:t>
+      </w:r>
+      <w:proofErr w:type="spellEnd"/>
+      <w:proofErr w:type="gramEnd"/>
+      <w:r>
+        <w:t>}</w:t>
       </w:r>
     </w:p>
     <w:p>
@@ -548,7 +1278,20 @@
     </w:p>
     <w:p>
       <w:r>
-        <w:t>\begin{figure}[!htbp]</w:t>
+        <w:t>\begin{figure}</w:t>
+      </w:r>
+      <w:proofErr w:type="gramStart"/>
+      <w:r>
+        <w:t>[!</w:t>
+      </w:r>
+      <w:proofErr w:type="spellStart"/>
+      <w:r>
+        <w:t>htbp</w:t>
+      </w:r>
+      <w:proofErr w:type="spellEnd"/>
+      <w:proofErr w:type="gramEnd"/>
+      <w:r>
+        <w:t>]</w:t>
       </w:r>
     </w:p>
     <w:p>
@@ -558,17 +1301,51 @@
     </w:p>
     <w:p>
       <w:r>
-        <w:t xml:space="preserve">    \includegraphics[scale=0.3]{images/controlOnCell.jpg}</w:t>
-      </w:r>
-    </w:p>
-    <w:p>
-      <w:r>
-        <w:t xml:space="preserve">    \caption{Control page on smart device with responsive website design}</w:t>
-      </w:r>
-    </w:p>
-    <w:p>
-      <w:r>
-        <w:t xml:space="preserve">    \label{fig:controlOnCell}</w:t>
+        <w:t xml:space="preserve">    \</w:t>
+      </w:r>
+      <w:proofErr w:type="spellStart"/>
+      <w:r>
+        <w:t>includegraphics</w:t>
+      </w:r>
+      <w:proofErr w:type="spellEnd"/>
+      <w:r>
+        <w:t>[scale=0.</w:t>
+      </w:r>
+      <w:proofErr w:type="gramStart"/>
+      <w:r>
+        <w:t>3]{</w:t>
+      </w:r>
+      <w:proofErr w:type="gramEnd"/>
+      <w:r>
+        <w:t>images/controlOnCell.jpg}</w:t>
+      </w:r>
+    </w:p>
+    <w:p>
+      <w:r>
+        <w:t xml:space="preserve">    \</w:t>
+      </w:r>
+      <w:proofErr w:type="gramStart"/>
+      <w:r>
+        <w:t>caption{</w:t>
+      </w:r>
+      <w:proofErr w:type="gramEnd"/>
+      <w:r>
+        <w:t>Control page on smart device with responsive website design}</w:t>
+      </w:r>
+    </w:p>
+    <w:p>
+      <w:r>
+        <w:t xml:space="preserve">    \label{</w:t>
+      </w:r>
+      <w:proofErr w:type="spellStart"/>
+      <w:proofErr w:type="gramStart"/>
+      <w:r>
+        <w:t>fig:controlOnCell</w:t>
+      </w:r>
+      <w:proofErr w:type="spellEnd"/>
+      <w:proofErr w:type="gramEnd"/>
+      <w:r>
+        <w:t>}</w:t>
       </w:r>
     </w:p>
     <w:p>
@@ -581,52 +1358,416 @@
         <w:t>\end{figure}</w:t>
       </w:r>
     </w:p>
+    <w:p>
+      <w:r>
+        <w:t>\begin{figure}</w:t>
+      </w:r>
+      <w:proofErr w:type="gramStart"/>
+      <w:r>
+        <w:t>[!</w:t>
+      </w:r>
+      <w:proofErr w:type="spellStart"/>
+      <w:r>
+        <w:t>htb</w:t>
+      </w:r>
+      <w:proofErr w:type="spellEnd"/>
+      <w:proofErr w:type="gramEnd"/>
+      <w:r>
+        <w:t>]</w:t>
+      </w:r>
+    </w:p>
+    <w:p>
+      <w:r>
+        <w:t xml:space="preserve">    \begin{center}</w:t>
+      </w:r>
+    </w:p>
+    <w:p>
+      <w:r>
+        <w:t xml:space="preserve">    \</w:t>
+      </w:r>
+      <w:proofErr w:type="spellStart"/>
+      <w:r>
+        <w:t>includegraphics</w:t>
+      </w:r>
+      <w:proofErr w:type="spellEnd"/>
+      <w:r>
+        <w:t>[scale=0.</w:t>
+      </w:r>
+      <w:proofErr w:type="gramStart"/>
+      <w:r>
+        <w:t>8]{</w:t>
+      </w:r>
+      <w:proofErr w:type="gramEnd"/>
+      <w:r>
+        <w:t>images/doorAccess1.jpg}</w:t>
+      </w:r>
+    </w:p>
+    <w:p>
+      <w:r>
+        <w:t xml:space="preserve">    \</w:t>
+      </w:r>
+      <w:proofErr w:type="gramStart"/>
+      <w:r>
+        <w:t>caption{</w:t>
+      </w:r>
+      <w:proofErr w:type="gramEnd"/>
+      <w:r>
+        <w:t>Door is Accessed by an Unknown person}</w:t>
+      </w:r>
+    </w:p>
+    <w:p>
+      <w:r>
+        <w:t xml:space="preserve">    \label{</w:t>
+      </w:r>
+      <w:proofErr w:type="gramStart"/>
+      <w:r>
+        <w:t>fig:doorAccess</w:t>
+      </w:r>
+      <w:proofErr w:type="gramEnd"/>
+      <w:r>
+        <w:t>1}</w:t>
+      </w:r>
+    </w:p>
+    <w:p>
+      <w:r>
+        <w:lastRenderedPageBreak/>
+        <w:t xml:space="preserve">    \end{center}</w:t>
+      </w:r>
+    </w:p>
+    <w:p>
+      <w:r>
+        <w:t>\end{figure}</w:t>
+      </w:r>
+    </w:p>
+    <w:p>
+      <w:r>
+        <w:t>\begin{figure}</w:t>
+      </w:r>
+      <w:proofErr w:type="gramStart"/>
+      <w:r>
+        <w:t>[!</w:t>
+      </w:r>
+      <w:proofErr w:type="spellStart"/>
+      <w:r>
+        <w:t>htb</w:t>
+      </w:r>
+      <w:proofErr w:type="spellEnd"/>
+      <w:proofErr w:type="gramEnd"/>
+      <w:r>
+        <w:t>]</w:t>
+      </w:r>
+    </w:p>
+    <w:p>
+      <w:r>
+        <w:t xml:space="preserve">    \begin{center}</w:t>
+      </w:r>
+    </w:p>
+    <w:p>
+      <w:r>
+        <w:t xml:space="preserve">    \</w:t>
+      </w:r>
+      <w:proofErr w:type="spellStart"/>
+      <w:r>
+        <w:t>includegraphics</w:t>
+      </w:r>
+      <w:proofErr w:type="spellEnd"/>
+      <w:r>
+        <w:t>[scale=0.</w:t>
+      </w:r>
+      <w:proofErr w:type="gramStart"/>
+      <w:r>
+        <w:t>8]{</w:t>
+      </w:r>
+      <w:proofErr w:type="gramEnd"/>
+      <w:r>
+        <w:t>images/doorAccess2.jpg}</w:t>
+      </w:r>
+    </w:p>
+    <w:p>
+      <w:r>
+        <w:t xml:space="preserve">    \</w:t>
+      </w:r>
+      <w:proofErr w:type="gramStart"/>
+      <w:r>
+        <w:t>caption{</w:t>
+      </w:r>
+      <w:proofErr w:type="gramEnd"/>
+      <w:r>
+        <w:t>Door is Accessed by the owner}</w:t>
+      </w:r>
+    </w:p>
+    <w:p>
+      <w:r>
+        <w:t xml:space="preserve">    \label{</w:t>
+      </w:r>
+      <w:proofErr w:type="gramStart"/>
+      <w:r>
+        <w:t>fig:doorAccess</w:t>
+      </w:r>
+      <w:proofErr w:type="gramEnd"/>
+      <w:r>
+        <w:t>2}</w:t>
+      </w:r>
+    </w:p>
+    <w:p>
+      <w:r>
+        <w:t xml:space="preserve">    \end{center}</w:t>
+      </w:r>
+    </w:p>
+    <w:p>
+      <w:r>
+        <w:t>\end{figure}</w:t>
+      </w:r>
+    </w:p>
+    <w:p>
+      <w:r>
+        <w:t>\begin{figure}</w:t>
+      </w:r>
+      <w:proofErr w:type="gramStart"/>
+      <w:r>
+        <w:t>[!</w:t>
+      </w:r>
+      <w:proofErr w:type="spellStart"/>
+      <w:r>
+        <w:t>htb</w:t>
+      </w:r>
+      <w:proofErr w:type="spellEnd"/>
+      <w:proofErr w:type="gramEnd"/>
+      <w:r>
+        <w:t>]</w:t>
+      </w:r>
+    </w:p>
+    <w:p>
+      <w:r>
+        <w:t xml:space="preserve">    \begin{center}</w:t>
+      </w:r>
+    </w:p>
+    <w:p>
+      <w:r>
+        <w:t xml:space="preserve">    \</w:t>
+      </w:r>
+      <w:proofErr w:type="spellStart"/>
+      <w:r>
+        <w:t>includegraphics</w:t>
+      </w:r>
+      <w:proofErr w:type="spellEnd"/>
+      <w:r>
+        <w:t>[scale=0.</w:t>
+      </w:r>
+      <w:proofErr w:type="gramStart"/>
+      <w:r>
+        <w:t>8]{</w:t>
+      </w:r>
+      <w:proofErr w:type="gramEnd"/>
+      <w:r>
+        <w:t>images/emailAlert.jpg}</w:t>
+      </w:r>
+    </w:p>
+    <w:p>
+      <w:r>
+        <w:t xml:space="preserve">    \</w:t>
+      </w:r>
+      <w:proofErr w:type="gramStart"/>
+      <w:r>
+        <w:t>caption{</w:t>
+      </w:r>
+      <w:proofErr w:type="gramEnd"/>
+      <w:r>
+        <w:t>Motion detected}</w:t>
+      </w:r>
+    </w:p>
+    <w:p>
+      <w:r>
+        <w:t xml:space="preserve">    \label{</w:t>
+      </w:r>
+      <w:proofErr w:type="spellStart"/>
+      <w:proofErr w:type="gramStart"/>
+      <w:r>
+        <w:t>fig:emailAlert</w:t>
+      </w:r>
+      <w:proofErr w:type="spellEnd"/>
+      <w:proofErr w:type="gramEnd"/>
+      <w:r>
+        <w:t>}</w:t>
+      </w:r>
+    </w:p>
+    <w:p>
+      <w:r>
+        <w:t xml:space="preserve">    \end{center}</w:t>
+      </w:r>
+    </w:p>
+    <w:p>
+      <w:r>
+        <w:t>\end{figure}</w:t>
+      </w:r>
+    </w:p>
+    <w:p>
+      <w:r>
+        <w:t>\begin{figure}</w:t>
+      </w:r>
+      <w:proofErr w:type="gramStart"/>
+      <w:r>
+        <w:t>[!</w:t>
+      </w:r>
+      <w:proofErr w:type="spellStart"/>
+      <w:r>
+        <w:t>htb</w:t>
+      </w:r>
+      <w:proofErr w:type="spellEnd"/>
+      <w:proofErr w:type="gramEnd"/>
+      <w:r>
+        <w:t>]</w:t>
+      </w:r>
+    </w:p>
+    <w:p>
+      <w:r>
+        <w:t xml:space="preserve">    \begin{center}</w:t>
+      </w:r>
+    </w:p>
+    <w:p>
+      <w:r>
+        <w:t xml:space="preserve">    \</w:t>
+      </w:r>
+      <w:proofErr w:type="spellStart"/>
+      <w:r>
+        <w:t>includegraphics</w:t>
+      </w:r>
+      <w:proofErr w:type="spellEnd"/>
+      <w:r>
+        <w:t>[scale=0.</w:t>
+      </w:r>
+      <w:proofErr w:type="gramStart"/>
+      <w:r>
+        <w:t>8]{</w:t>
+      </w:r>
+      <w:proofErr w:type="gramEnd"/>
+      <w:r>
+        <w:t>images/emailSent.png}</w:t>
+      </w:r>
+    </w:p>
+    <w:p>
+      <w:r>
+        <w:t xml:space="preserve">    \</w:t>
+      </w:r>
+      <w:proofErr w:type="gramStart"/>
+      <w:r>
+        <w:t>caption{</w:t>
+      </w:r>
+      <w:proofErr w:type="gramEnd"/>
+      <w:r>
+        <w:t>Announcement of sent email from command line}</w:t>
+      </w:r>
+    </w:p>
+    <w:p>
+      <w:r>
+        <w:t xml:space="preserve">    \label{</w:t>
+      </w:r>
+      <w:proofErr w:type="spellStart"/>
+      <w:proofErr w:type="gramStart"/>
+      <w:r>
+        <w:t>fig:emailSent</w:t>
+      </w:r>
+      <w:proofErr w:type="spellEnd"/>
+      <w:proofErr w:type="gramEnd"/>
+      <w:r>
+        <w:t>}</w:t>
+      </w:r>
+    </w:p>
+    <w:p>
+      <w:r>
+        <w:t xml:space="preserve">    \end{center}</w:t>
+      </w:r>
+    </w:p>
+    <w:p>
+      <w:r>
+        <w:t>\end{figure}</w:t>
+      </w:r>
+    </w:p>
     <w:p/>
     <w:p>
       <w:r>
-        <w:t>\section{UI and results of Security Camera Block}</w:t>
-      </w:r>
-    </w:p>
-    <w:p>
-      <w:r>
-        <w:t>Outdoor Security Camera Block is implemented in Raspberry Pi with a simple UI, which is illustrated with Figure~\ref{fig:piUI}.</w:t>
-      </w:r>
-      <w:r>
-        <w:t xml:space="preserve"> Also, the author shows the result of a recognized face with a small text is put besid</w:t>
-      </w:r>
-      <w:r>
-        <w:t>e with the rectangular ROI.</w:t>
-      </w:r>
-      <w:r>
-        <w:t xml:space="preserve"> However, the facial recognition system still, depends </w:t>
-      </w:r>
-      <w:r>
-        <w:t>a lots on the environment conditi</w:t>
-      </w:r>
-      <w:r>
-        <w:t>on, which leads to low accuracy (about 70</w:t>
-      </w:r>
-      <w:r>
-        <w:t>\</w:t>
-      </w:r>
-      <w:r>
-        <w:t>% correct).</w:t>
-      </w:r>
-      <w:r>
-        <w:t xml:space="preserve"> The author’s intention </w:t>
-      </w:r>
-      <w:r>
-        <w:t xml:space="preserve">is </w:t>
+        <w:t>Refers from the Figure~\ref{</w:t>
+      </w:r>
+      <w:proofErr w:type="gramStart"/>
+      <w:r>
+        <w:t>fig:doorAccess</w:t>
+      </w:r>
+      <w:proofErr w:type="gramEnd"/>
+      <w:r>
+        <w:t>1} to Figure~\ref{</w:t>
+      </w:r>
+      <w:proofErr w:type="spellStart"/>
+      <w:r>
+        <w:t>fig:emailSent</w:t>
+      </w:r>
+      <w:proofErr w:type="spellEnd"/>
+      <w:r>
+        <w:t xml:space="preserve">}, they are the results of sent email to alert the owner in the event that any strange motion is detected while they are absent from </w:t>
       </w:r>
       <w:r>
         <w:lastRenderedPageBreak/>
-        <w:t xml:space="preserve">implementing the facial recognition with automatically open the main door after a face recognized. The processing speed is amazingly </w:t>
-      </w:r>
-      <w:r>
-        <w:t>fast but it would make the thesis becomes more difficult to demonstrate, therefore, the system must be terminated by pressing ESC button on the keyboard.</w:t>
+        <w:t>the house. Furthermore, the access session of the Door is also alerted by email to the owner for them to keep track of the main entrance.</w:t>
       </w:r>
       <w:bookmarkStart w:id="0" w:name="_GoBack"/>
       <w:bookmarkEnd w:id="0"/>
+    </w:p>
+    <w:p>
+      <w:r>
+        <w:t>\</w:t>
+      </w:r>
+      <w:proofErr w:type="gramStart"/>
+      <w:r>
+        <w:t>section{</w:t>
+      </w:r>
+      <w:proofErr w:type="gramEnd"/>
+      <w:r>
+        <w:t>UI and results of Security Camera Block}</w:t>
+      </w:r>
+    </w:p>
+    <w:p>
+      <w:r>
+        <w:t>Outdoor Security Camera Block is implemented in Raspberry Pi with a simple UI, which is illustrated with Figure~\ref{</w:t>
+      </w:r>
+      <w:proofErr w:type="spellStart"/>
+      <w:proofErr w:type="gramStart"/>
+      <w:r>
+        <w:t>fig:piUI</w:t>
+      </w:r>
+      <w:proofErr w:type="spellEnd"/>
+      <w:proofErr w:type="gramEnd"/>
+      <w:r>
+        <w:t>}.</w:t>
+      </w:r>
+      <w:r>
+        <w:t xml:space="preserve"> Also, the author shows the result of a recognized face with a small text is put besid</w:t>
+      </w:r>
+      <w:r>
+        <w:t>e with the rectangular ROI.</w:t>
+      </w:r>
+      <w:r>
+        <w:t xml:space="preserve"> However, the facial recognition system still, depends </w:t>
+      </w:r>
+      <w:r>
+        <w:t>a lots on the environment conditi</w:t>
+      </w:r>
+      <w:r>
+        <w:t>on, which leads to low accuracy (about 70</w:t>
+      </w:r>
+      <w:r>
+        <w:t>\</w:t>
+      </w:r>
+      <w:r>
+        <w:t>% correct).</w:t>
+      </w:r>
+      <w:r>
+        <w:t xml:space="preserve"> The author’s intention </w:t>
+      </w:r>
+      <w:r>
+        <w:t xml:space="preserve">is implementing the facial recognition with automatically open the main door after a face recognized. The processing speed is amazingly </w:t>
+      </w:r>
+      <w:r>
+        <w:t>fast but it would make the thesis becomes more difficult to demonstrate, therefore, the system must be terminated by pressing ESC button on the keyboard.</w:t>
+      </w:r>
     </w:p>
     <w:p/>
     <w:p/>

</xml_diff>